<commit_message>
finished logging for the day
</commit_message>
<xml_diff>
--- a/Project logs.docx
+++ b/Project logs.docx
@@ -40,15 +40,7 @@
     </w:p>
     <w:p>
       <w:r>
-        <w:t xml:space="preserve">Look through the amazing website for building content-based filtering </w:t>
-      </w:r>
-      <w:proofErr w:type="gramStart"/>
-      <w:r>
-        <w:t>algorithm</w:t>
-      </w:r>
-      <w:proofErr w:type="gramEnd"/>
-      <w:r>
-        <w:t xml:space="preserve">. </w:t>
+        <w:t xml:space="preserve">Look through the amazing website for building content-based filtering algorithm. </w:t>
       </w:r>
       <w:hyperlink r:id="rId4">
         <w:r>
@@ -65,29 +57,8 @@
     </w:p>
     <w:p/>
     <w:p>
-      <w:proofErr w:type="gramStart"/>
-      <w:r>
-        <w:t>Decided</w:t>
-      </w:r>
-      <w:proofErr w:type="gramEnd"/>
-      <w:r>
-        <w:t xml:space="preserve"> </w:t>
-      </w:r>
-      <w:proofErr w:type="gramStart"/>
-      <w:r>
-        <w:t>the</w:t>
-      </w:r>
-      <w:proofErr w:type="gramEnd"/>
-      <w:r>
-        <w:t xml:space="preserve"> end-user’s website experience so that I can determine the type of content recommendation algorithm. Moreover, how data is stored and </w:t>
-      </w:r>
-      <w:proofErr w:type="gramStart"/>
-      <w:r>
-        <w:t>process</w:t>
-      </w:r>
-      <w:proofErr w:type="gramEnd"/>
-      <w:r>
-        <w:t xml:space="preserve"> in the future (regarding the database).</w:t>
+      <w:r>
+        <w:t>Decided the end-user’s website experience so that I can determine the type of content recommendation algorithm. Moreover, how data is stored and process in the future (regarding the database).</w:t>
       </w:r>
     </w:p>
     <w:p/>
@@ -119,6 +90,22 @@
       </w:hyperlink>
       <w:r>
         <w:t xml:space="preserve"> ). I began following the tutorial to get a hang of how the algorithm works. </w:t>
+      </w:r>
+    </w:p>
+    <w:p>
+      <w:r>
+        <w:t>I found a great video for pushing files larger than 100Mb (</w:t>
+      </w:r>
+      <w:hyperlink r:id="rId6" w:history="1">
+        <w:r>
+          <w:rPr>
+            <w:rStyle w:val="Hyperlink"/>
+          </w:rPr>
+          <w:t>https://www.youtube.com/watch?v=9HCsSD5PMSk</w:t>
+        </w:r>
+      </w:hyperlink>
+      <w:r>
+        <w:t xml:space="preserve">) </w:t>
       </w:r>
     </w:p>
     <w:sectPr>

</xml_diff>

<commit_message>
Completed the sample task
</commit_message>
<xml_diff>
--- a/Project logs.docx
+++ b/Project logs.docx
@@ -40,7 +40,15 @@
     </w:p>
     <w:p>
       <w:r>
-        <w:t xml:space="preserve">Look through the amazing website for building content-based filtering algorithm. </w:t>
+        <w:t xml:space="preserve">Look through the amazing website for building content-based filtering </w:t>
+      </w:r>
+      <w:proofErr w:type="gramStart"/>
+      <w:r>
+        <w:t>algorithm</w:t>
+      </w:r>
+      <w:proofErr w:type="gramEnd"/>
+      <w:r>
+        <w:t xml:space="preserve">. </w:t>
       </w:r>
       <w:hyperlink r:id="rId4">
         <w:r>
@@ -57,8 +65,29 @@
     </w:p>
     <w:p/>
     <w:p>
-      <w:r>
-        <w:t>Decided the end-user’s website experience so that I can determine the type of content recommendation algorithm. Moreover, how data is stored and process in the future (regarding the database).</w:t>
+      <w:proofErr w:type="gramStart"/>
+      <w:r>
+        <w:t>Decided</w:t>
+      </w:r>
+      <w:proofErr w:type="gramEnd"/>
+      <w:r>
+        <w:t xml:space="preserve"> </w:t>
+      </w:r>
+      <w:proofErr w:type="gramStart"/>
+      <w:r>
+        <w:t>the</w:t>
+      </w:r>
+      <w:proofErr w:type="gramEnd"/>
+      <w:r>
+        <w:t xml:space="preserve"> end-user’s website experience so that I can determine the type of content recommendation algorithm. Moreover, how data is stored and </w:t>
+      </w:r>
+      <w:proofErr w:type="gramStart"/>
+      <w:r>
+        <w:t>process</w:t>
+      </w:r>
+      <w:proofErr w:type="gramEnd"/>
+      <w:r>
+        <w:t xml:space="preserve"> in the future (regarding the database).</w:t>
       </w:r>
     </w:p>
     <w:p/>
@@ -107,6 +136,91 @@
       <w:r>
         <w:t xml:space="preserve">) </w:t>
       </w:r>
+    </w:p>
+    <w:p/>
+    <w:p>
+      <w:r>
+        <w:rPr>
+          <w:sz w:val="40"/>
+          <w:szCs w:val="40"/>
+        </w:rPr>
+        <w:t>6/2/2026</w:t>
+      </w:r>
+    </w:p>
+    <w:p>
+      <w:r>
+        <w:t xml:space="preserve">I opened a Jupiter notebook and ran </w:t>
+      </w:r>
+      <w:proofErr w:type="gramStart"/>
+      <w:r>
+        <w:t>codes</w:t>
+      </w:r>
+      <w:proofErr w:type="gramEnd"/>
+      <w:r>
+        <w:t xml:space="preserve"> based on the tutorial.</w:t>
+      </w:r>
+    </w:p>
+    <w:p>
+      <w:r>
+        <w:t>Learned more about TF-IDF,</w:t>
+      </w:r>
+    </w:p>
+    <w:p/>
+    <w:p>
+      <w:pPr>
+        <w:rPr>
+          <w:sz w:val="40"/>
+          <w:szCs w:val="40"/>
+        </w:rPr>
+      </w:pPr>
+      <w:r>
+        <w:rPr>
+          <w:sz w:val="40"/>
+          <w:szCs w:val="40"/>
+        </w:rPr>
+        <w:t>20</w:t>
+      </w:r>
+      <w:r>
+        <w:rPr>
+          <w:sz w:val="40"/>
+          <w:szCs w:val="40"/>
+        </w:rPr>
+        <w:t>/2/2026</w:t>
+      </w:r>
+      <w:r>
+        <w:rPr>
+          <w:sz w:val="40"/>
+          <w:szCs w:val="40"/>
+        </w:rPr>
+        <w:t xml:space="preserve"> (1</w:t>
+      </w:r>
+      <w:r>
+        <w:rPr>
+          <w:sz w:val="40"/>
+          <w:szCs w:val="40"/>
+        </w:rPr>
+        <w:t>2</w:t>
+      </w:r>
+      <w:r>
+        <w:rPr>
+          <w:sz w:val="40"/>
+          <w:szCs w:val="40"/>
+        </w:rPr>
+        <w:t xml:space="preserve"> days over deadline)</w:t>
+      </w:r>
+    </w:p>
+    <w:p>
+      <w:r>
+        <w:t>I implemented fully the sample codes from the tutorial website</w:t>
+      </w:r>
+    </w:p>
+    <w:p>
+      <w:pPr>
+        <w:rPr>
+          <w:sz w:val="40"/>
+          <w:szCs w:val="40"/>
+        </w:rPr>
+      </w:pPr>
     </w:p>
     <w:sectPr>
       <w:pgSz w:w="12240" w:h="15840"/>
@@ -516,6 +630,7 @@
   <w:style w:type="paragraph" w:default="1" w:styleId="Normal">
     <w:name w:val="Normal"/>
     <w:qFormat/>
+    <w:rsid w:val="003C31B7"/>
   </w:style>
   <w:style w:type="paragraph" w:styleId="Heading1">
     <w:name w:val="heading 1"/>
@@ -724,6 +839,24 @@
       <w:color w:val="605E5C"/>
       <w:shd w:val="clear" w:color="auto" w:fill="E1DFDD"/>
     </w:rPr>
+  </w:style>
+  <w:style w:type="paragraph" w:styleId="Date">
+    <w:name w:val="Date"/>
+    <w:basedOn w:val="Normal"/>
+    <w:next w:val="Normal"/>
+    <w:link w:val="DateChar"/>
+    <w:uiPriority w:val="99"/>
+    <w:semiHidden/>
+    <w:unhideWhenUsed/>
+    <w:rsid w:val="00E35702"/>
+  </w:style>
+  <w:style w:type="character" w:customStyle="1" w:styleId="DateChar">
+    <w:name w:val="Date Char"/>
+    <w:basedOn w:val="DefaultParagraphFont"/>
+    <w:link w:val="Date"/>
+    <w:uiPriority w:val="99"/>
+    <w:semiHidden/>
+    <w:rsid w:val="00E35702"/>
   </w:style>
 </w:styles>
 </file>

</xml_diff>

<commit_message>
Log today's progress and created a function to convert list_dict to string
</commit_message>
<xml_diff>
--- a/Project logs.docx
+++ b/Project logs.docx
@@ -258,7 +258,49 @@
       </w:r>
     </w:p>
     <w:p/>
-    <w:p/>
+    <w:p>
+      <w:pPr>
+        <w:rPr>
+          <w:sz w:val="40"/>
+          <w:szCs w:val="40"/>
+        </w:rPr>
+      </w:pPr>
+      <w:r>
+        <w:rPr>
+          <w:sz w:val="40"/>
+          <w:szCs w:val="40"/>
+        </w:rPr>
+        <w:t>22/2/2026</w:t>
+      </w:r>
+      <w:r>
+        <w:rPr>
+          <w:sz w:val="40"/>
+          <w:szCs w:val="40"/>
+        </w:rPr>
+        <w:t xml:space="preserve"> (14 days over deadline)</w:t>
+      </w:r>
+    </w:p>
+    <w:p>
+      <w:r>
+        <w:t xml:space="preserve">Today, I wrote a function to convert </w:t>
+      </w:r>
+      <w:proofErr w:type="spellStart"/>
+      <w:r>
+        <w:t>list_dict</w:t>
+      </w:r>
+      <w:proofErr w:type="spellEnd"/>
+      <w:r>
+        <w:t xml:space="preserve"> to string and from that I can apply TD-IDF to calculate the three parameters I want to train the model with. Now I have to go back to re-read (</w:t>
+      </w:r>
+      <w:hyperlink r:id="rId8" w:history="1">
+        <w:r>
+          <w:t>Python Data Science Handbook | Python Data Science Handbook</w:t>
+        </w:r>
+      </w:hyperlink>
+      <w:r>
+        <w:t xml:space="preserve">) so that I can build a model that can take in multiple different numerical values to determine the relevant movie. </w:t>
+      </w:r>
+    </w:p>
     <w:sectPr>
       <w:pgSz w:w="12240" w:h="15840"/>
       <w:pgMar w:top="1440" w:right="1440" w:bottom="1440" w:left="1440" w:header="720" w:footer="720" w:gutter="0"/>
@@ -786,7 +828,6 @@
   <w:style w:type="character" w:default="1" w:styleId="DefaultParagraphFont">
     <w:name w:val="Default Paragraph Font"/>
     <w:uiPriority w:val="1"/>
-    <w:semiHidden/>
     <w:unhideWhenUsed/>
   </w:style>
   <w:style w:type="table" w:default="1" w:styleId="TableNormal">

</xml_diff>

<commit_message>
Update log book and saved the program for the day
</commit_message>
<xml_diff>
--- a/Project logs.docx
+++ b/Project logs.docx
@@ -298,8 +298,91 @@
         </w:r>
       </w:hyperlink>
       <w:r>
-        <w:t xml:space="preserve">) so that I can build a model that can take in multiple different numerical values to determine the relevant movie. </w:t>
-      </w:r>
+        <w:t>) so that I can build a model that can take in multiple different numerical values to determine the relevant movie.</w:t>
+      </w:r>
+    </w:p>
+    <w:p/>
+    <w:p>
+      <w:r>
+        <w:t>23/2/2026 (15 days over deadline)</w:t>
+      </w:r>
+    </w:p>
+    <w:p>
+      <w:r>
+        <w:t xml:space="preserve"> </w:t>
+      </w:r>
+    </w:p>
+    <w:p/>
+    <w:p>
+      <w:pPr>
+        <w:rPr>
+          <w:sz w:val="40"/>
+          <w:szCs w:val="40"/>
+        </w:rPr>
+      </w:pPr>
+      <w:r>
+        <w:rPr>
+          <w:sz w:val="40"/>
+          <w:szCs w:val="40"/>
+        </w:rPr>
+        <w:t>24/2/2026 (16 days over deadline)</w:t>
+      </w:r>
+    </w:p>
+    <w:p>
+      <w:r>
+        <w:t xml:space="preserve">I’m reading over PythonDataScienceHandbook to understand more about </w:t>
+      </w:r>
+      <w:proofErr w:type="spellStart"/>
+      <w:r>
+        <w:t>Numpy</w:t>
+      </w:r>
+      <w:proofErr w:type="spellEnd"/>
+      <w:r>
+        <w:t xml:space="preserve"> and </w:t>
+      </w:r>
+      <w:proofErr w:type="spellStart"/>
+      <w:r>
+        <w:t>Dataframe</w:t>
+      </w:r>
+      <w:proofErr w:type="spellEnd"/>
+      <w:r>
+        <w:t>.</w:t>
+      </w:r>
+    </w:p>
+    <w:p/>
+    <w:p>
+      <w:r>
+        <w:t xml:space="preserve">I managed to </w:t>
+      </w:r>
+      <w:proofErr w:type="gramStart"/>
+      <w:r>
+        <w:t>wrangled</w:t>
+      </w:r>
+      <w:proofErr w:type="gramEnd"/>
+      <w:r>
+        <w:t xml:space="preserve"> the data, got to the part where the user can input their personal movie </w:t>
+      </w:r>
+      <w:proofErr w:type="gramStart"/>
+      <w:r>
+        <w:t>choice</w:t>
+      </w:r>
+      <w:proofErr w:type="gramEnd"/>
+      <w:r>
+        <w:t xml:space="preserve"> but I can’t seem to append the 3 numerical values into the </w:t>
+      </w:r>
+      <w:proofErr w:type="spellStart"/>
+      <w:r>
+        <w:t>csr</w:t>
+      </w:r>
+      <w:proofErr w:type="spellEnd"/>
+      <w:r>
+        <w:t xml:space="preserve"> matrix. I need to understand </w:t>
+      </w:r>
+      <w:proofErr w:type="gramStart"/>
+      <w:r>
+        <w:t>why?</w:t>
+      </w:r>
+      <w:proofErr w:type="gramEnd"/>
     </w:p>
     <w:sectPr>
       <w:pgSz w:w="12240" w:h="15840"/>
@@ -828,6 +911,7 @@
   <w:style w:type="character" w:default="1" w:styleId="DefaultParagraphFont">
     <w:name w:val="Default Paragraph Font"/>
     <w:uiPriority w:val="1"/>
+    <w:semiHidden/>
     <w:unhideWhenUsed/>
   </w:style>
   <w:style w:type="table" w:default="1" w:styleId="TableNormal">

</xml_diff>